<commit_message>
Update Test_Doc/TST_Release_Notes/Giz - Release notes 10..docx
Updated the release notes
</commit_message>
<xml_diff>
--- a/Test_Doc/TST_Release_Notes/Giz - Release notes 10..docx
+++ b/Test_Doc/TST_Release_Notes/Giz - Release notes 10..docx
@@ -39,7 +39,7 @@
         <w:rPr>
           <w:lang w:val="en-US"/>
         </w:rPr>
-        <w:t>New updates to come.</w:t>
+        <w:t>Updates have arrived at last!!</w:t>
       </w:r>
     </w:p>
     <w:p>
@@ -53,6 +53,12 @@
           <w:lang w:val="en-US"/>
         </w:rPr>
         <w:t>Testing 1,2,3</w:t>
+      </w:r>
+      <w:r>
+        <w:rPr>
+          <w:lang w:val="en-US"/>
+        </w:rPr>
+        <w:t xml:space="preserve"> and floor!</w:t>
       </w:r>
       <w:bookmarkStart w:id="0" w:name="_GoBack"/>
       <w:bookmarkEnd w:id="0"/>

</xml_diff>